<commit_message>
Progress Tuesday night class
</commit_message>
<xml_diff>
--- a/EV Chargers.docx
+++ b/EV Chargers.docx
@@ -209,15 +209,13 @@
         </w:numPr>
       </w:pPr>
       <w:hyperlink r:id="rId6" w:history="1">
-        <w:proofErr w:type="spellStart"/>
         <w:r>
           <w:rPr>
             <w:rStyle w:val="Hyperlink"/>
           </w:rPr>
-          <w:t>NationalMap</w:t>
+          <w:t>https://nationalmap.gov.au/</w:t>
         </w:r>
       </w:hyperlink>
-      <w:proofErr w:type="spellEnd"/>
     </w:p>
     <w:p>
       <w:pPr>
@@ -234,14 +232,8 @@
           <w:ilvl w:val="0"/>
           <w:numId w:val="4"/>
         </w:numPr>
-        <w:rPr>
-          <w:highlight w:val="yellow"/>
-        </w:rPr>
-      </w:pPr>
-      <w:r>
-        <w:rPr>
-          <w:highlight w:val="yellow"/>
-        </w:rPr>
+      </w:pPr>
+      <w:r>
         <w:t>Clone repository to desktops</w:t>
       </w:r>
     </w:p>
@@ -252,24 +244,18 @@
           <w:ilvl w:val="0"/>
           <w:numId w:val="4"/>
         </w:numPr>
-        <w:rPr>
-          <w:highlight w:val="yellow"/>
-        </w:rPr>
-      </w:pPr>
-      <w:r>
-        <w:rPr>
-          <w:highlight w:val="yellow"/>
-        </w:rPr>
-        <w:t xml:space="preserve">Upload original datasets and update readme file with project </w:t>
+      </w:pPr>
+      <w:r>
+        <w:t xml:space="preserve">Create a DB with the </w:t>
       </w:r>
       <w:proofErr w:type="gramStart"/>
       <w:r>
-        <w:rPr>
-          <w:highlight w:val="yellow"/>
-        </w:rPr>
-        <w:t>description</w:t>
+        <w:t>datasets</w:t>
       </w:r>
       <w:proofErr w:type="gramEnd"/>
+      <w:r>
+        <w:t xml:space="preserve"> </w:t>
+      </w:r>
     </w:p>
     <w:p>
       <w:pPr>
@@ -278,16 +264,15 @@
           <w:ilvl w:val="0"/>
           <w:numId w:val="4"/>
         </w:numPr>
-        <w:rPr>
-          <w:highlight w:val="yellow"/>
-        </w:rPr>
-      </w:pPr>
-      <w:r>
-        <w:rPr>
-          <w:highlight w:val="yellow"/>
-        </w:rPr>
-        <w:t>Merge and clean data</w:t>
-      </w:r>
+      </w:pPr>
+      <w:r>
+        <w:t xml:space="preserve">Clean the data and prepare it to use it on </w:t>
+      </w:r>
+      <w:proofErr w:type="gramStart"/>
+      <w:r>
+        <w:t>JavaScript</w:t>
+      </w:r>
+      <w:proofErr w:type="gramEnd"/>
     </w:p>
     <w:p>
       <w:pPr>
@@ -296,15 +281,9 @@
           <w:ilvl w:val="0"/>
           <w:numId w:val="4"/>
         </w:numPr>
-        <w:rPr>
-          <w:highlight w:val="yellow"/>
-        </w:rPr>
-      </w:pPr>
-      <w:r>
-        <w:rPr>
-          <w:highlight w:val="yellow"/>
-        </w:rPr>
-        <w:t>Analyse tendencies and relationship between Uber trips and weather</w:t>
+      </w:pPr>
+      <w:r>
+        <w:t>Access the database using HTML and JavaScript</w:t>
       </w:r>
     </w:p>
     <w:p>
@@ -314,15 +293,26 @@
           <w:ilvl w:val="0"/>
           <w:numId w:val="4"/>
         </w:numPr>
-        <w:rPr>
-          <w:highlight w:val="yellow"/>
-        </w:rPr>
-      </w:pPr>
-      <w:r>
-        <w:rPr>
-          <w:highlight w:val="yellow"/>
-        </w:rPr>
-        <w:t>Analyse tendencies and relationship between Uber trips prices and weather</w:t>
+      </w:pPr>
+      <w:r>
+        <w:t>Create functions to generate polygons for postcodes</w:t>
+      </w:r>
+      <w:r>
+        <w:t xml:space="preserve"> and</w:t>
+      </w:r>
+      <w:r>
+        <w:t xml:space="preserve"> markers for </w:t>
+      </w:r>
+      <w:r>
+        <w:t xml:space="preserve">EV charger </w:t>
+      </w:r>
+      <w:proofErr w:type="gramStart"/>
+      <w:r>
+        <w:t>locations</w:t>
+      </w:r>
+      <w:proofErr w:type="gramEnd"/>
+      <w:r>
+        <w:t xml:space="preserve"> </w:t>
       </w:r>
     </w:p>
     <w:p>
@@ -332,16 +322,15 @@
           <w:ilvl w:val="0"/>
           <w:numId w:val="4"/>
         </w:numPr>
-        <w:rPr>
-          <w:highlight w:val="yellow"/>
-        </w:rPr>
-      </w:pPr>
-      <w:r>
-        <w:rPr>
-          <w:highlight w:val="yellow"/>
-        </w:rPr>
-        <w:t>Geolocate pick up/drop off locations. Area type (rural/city etc)</w:t>
-      </w:r>
+      </w:pPr>
+      <w:r>
+        <w:t xml:space="preserve">Generate </w:t>
+      </w:r>
+      <w:proofErr w:type="gramStart"/>
+      <w:r>
+        <w:t>conclusions</w:t>
+      </w:r>
+      <w:proofErr w:type="gramEnd"/>
     </w:p>
     <w:p>
       <w:pPr>
@@ -350,79 +339,12 @@
           <w:ilvl w:val="0"/>
           <w:numId w:val="4"/>
         </w:numPr>
-        <w:rPr>
-          <w:highlight w:val="yellow"/>
-        </w:rPr>
-      </w:pPr>
-      <w:r>
-        <w:rPr>
-          <w:highlight w:val="yellow"/>
-        </w:rPr>
-        <w:t xml:space="preserve">Relationship between amount of </w:t>
+      </w:pPr>
+      <w:r>
+        <w:t xml:space="preserve">Organise </w:t>
       </w:r>
       <w:proofErr w:type="gramStart"/>
       <w:r>
-        <w:rPr>
-          <w:highlight w:val="yellow"/>
-        </w:rPr>
-        <w:t>passengers</w:t>
-      </w:r>
-      <w:proofErr w:type="gramEnd"/>
-      <w:r>
-        <w:rPr>
-          <w:highlight w:val="yellow"/>
-        </w:rPr>
-        <w:t xml:space="preserve"> vs weather conditions</w:t>
-      </w:r>
-    </w:p>
-    <w:p>
-      <w:pPr>
-        <w:pStyle w:val="ListParagraph"/>
-        <w:numPr>
-          <w:ilvl w:val="0"/>
-          <w:numId w:val="4"/>
-        </w:numPr>
-        <w:rPr>
-          <w:highlight w:val="yellow"/>
-        </w:rPr>
-      </w:pPr>
-      <w:r>
-        <w:rPr>
-          <w:highlight w:val="yellow"/>
-        </w:rPr>
-        <w:t xml:space="preserve">Generate </w:t>
-      </w:r>
-      <w:proofErr w:type="gramStart"/>
-      <w:r>
-        <w:rPr>
-          <w:highlight w:val="yellow"/>
-        </w:rPr>
-        <w:t>conclusions</w:t>
-      </w:r>
-      <w:proofErr w:type="gramEnd"/>
-    </w:p>
-    <w:p>
-      <w:pPr>
-        <w:pStyle w:val="ListParagraph"/>
-        <w:numPr>
-          <w:ilvl w:val="0"/>
-          <w:numId w:val="4"/>
-        </w:numPr>
-        <w:rPr>
-          <w:highlight w:val="yellow"/>
-        </w:rPr>
-      </w:pPr>
-      <w:r>
-        <w:rPr>
-          <w:highlight w:val="yellow"/>
-        </w:rPr>
-        <w:t xml:space="preserve">Organise </w:t>
-      </w:r>
-      <w:proofErr w:type="gramStart"/>
-      <w:r>
-        <w:rPr>
-          <w:highlight w:val="yellow"/>
-        </w:rPr>
         <w:t>presentation</w:t>
       </w:r>
       <w:proofErr w:type="gramEnd"/>

</xml_diff>